<commit_message>
Added descriptions for the two screenshots provided.
</commit_message>
<xml_diff>
--- a/MP2 documentation.docx
+++ b/MP2 documentation.docx
@@ -2,6 +2,49 @@
 <file path=word/document.xml><?xml version="1.0" encoding="utf-8"?>
 <w:document xmlns:wpc="http://schemas.microsoft.com/office/word/2010/wordprocessingCanvas" xmlns:cx="http://schemas.microsoft.com/office/drawing/2014/chartex" xmlns:cx1="http://schemas.microsoft.com/office/drawing/2015/9/8/chartex" xmlns:cx2="http://schemas.microsoft.com/office/drawing/2015/10/21/chartex" xmlns:cx3="http://schemas.microsoft.com/office/drawing/2016/5/9/chartex" xmlns:cx4="http://schemas.microsoft.com/office/drawing/2016/5/10/chartex" xmlns:cx5="http://schemas.microsoft.com/office/drawing/2016/5/11/chartex" xmlns:cx6="http://schemas.microsoft.com/office/drawing/2016/5/12/chartex" xmlns:cx7="http://schemas.microsoft.com/office/drawing/2016/5/13/chartex" xmlns:cx8="http://schemas.microsoft.com/office/drawing/2016/5/14/chartex" xmlns:mc="http://schemas.openxmlformats.org/markup-compatibility/2006" xmlns:o="urn:schemas-microsoft-com:office:office" xmlns:r="http://schemas.openxmlformats.org/officeDocument/2006/relationships" xmlns:m="http://schemas.openxmlformats.org/officeDocument/2006/math" xmlns:v="urn:schemas-microsoft-com:vml" xmlns:wp14="http://schemas.microsoft.com/office/word/2010/wordprocessingDrawing" xmlns:wp="http://schemas.openxmlformats.org/drawingml/2006/wordprocessingDrawing" xmlns:w10="urn:schemas-microsoft-com:office:word" xmlns:w="http://schemas.openxmlformats.org/wordprocessingml/2006/main" xmlns:w14="http://schemas.microsoft.com/office/word/2010/wordml" xmlns:w15="http://schemas.microsoft.com/office/word/2012/wordml" xmlns:w16se="http://schemas.microsoft.com/office/word/2015/wordml/symex" xmlns:wpg="http://schemas.microsoft.com/office/word/2010/wordprocessingGroup" xmlns:wpi="http://schemas.microsoft.com/office/word/2010/wordprocessingInk" xmlns:wne="http://schemas.microsoft.com/office/word/2006/wordml" xmlns:wps="http://schemas.microsoft.com/office/word/2010/wordprocessingShape" mc:Ignorable="w14 w15 w16se wp14">
   <w:body>
+    <w:p>
+      <w:pPr>
+        <w:rPr>
+          <w:b/>
+          <w:bCs/>
+          <w:sz w:val="36"/>
+          <w:szCs w:val="36"/>
+        </w:rPr>
+      </w:pPr>
+      <w:r>
+        <w:rPr>
+          <w:b/>
+          <w:bCs/>
+          <w:sz w:val="36"/>
+          <w:szCs w:val="36"/>
+        </w:rPr>
+        <w:t>MP2 Documentation</w:t>
+      </w:r>
+    </w:p>
+    <w:p/>
+    <w:p>
+      <w:pPr>
+        <w:rPr>
+          <w:b/>
+          <w:bCs/>
+        </w:rPr>
+      </w:pPr>
+      <w:r>
+        <w:rPr>
+          <w:b/>
+          <w:bCs/>
+        </w:rPr>
+        <w:t xml:space="preserve">Home Page: </w:t>
+      </w:r>
+    </w:p>
+    <w:p>
+      <w:r>
+        <w:t>This page asks and validates the name of the student with his/her Year &amp; S</w:t>
+      </w:r>
+      <w:r>
+        <w:t>ection for the vote page.</w:t>
+      </w:r>
+    </w:p>
     <w:p>
       <w:r>
         <w:rPr>
@@ -11,14 +54,14 @@
           <wp:anchor distT="0" distB="0" distL="114300" distR="114300" simplePos="0" relativeHeight="251658240" behindDoc="1" locked="0" layoutInCell="1" allowOverlap="1">
             <wp:simplePos x="0" y="0"/>
             <wp:positionH relativeFrom="column">
-              <wp:posOffset>795989</wp:posOffset>
+              <wp:posOffset>1587500</wp:posOffset>
             </wp:positionH>
             <wp:positionV relativeFrom="paragraph">
-              <wp:posOffset>177617</wp:posOffset>
+              <wp:posOffset>123825</wp:posOffset>
             </wp:positionV>
-            <wp:extent cx="2762936" cy="3545055"/>
+            <wp:extent cx="2324100" cy="3373755"/>
             <wp:effectExtent l="0" t="0" r="0" b="0"/>
-            <wp:wrapNone/>
+            <wp:wrapSquare wrapText="bothSides"/>
             <wp:docPr id="1" name="Picture 1" descr="C:\Users\user\AppData\Local\Microsoft\Windows\INetCache\Content.Word\1.png"/>
             <wp:cNvGraphicFramePr>
               <a:graphicFrameLocks xmlns:a="http://schemas.openxmlformats.org/drawingml/2006/main" noChangeAspect="1"/>
@@ -33,7 +76,7 @@
                     </pic:cNvPicPr>
                   </pic:nvPicPr>
                   <pic:blipFill>
-                    <a:blip r:embed="rId4">
+                    <a:blip r:embed="rId5">
                       <a:extLst>
                         <a:ext uri="{28A0092B-C50C-407E-A947-70E740481C1C}">
                           <a14:useLocalDpi xmlns:a14="http://schemas.microsoft.com/office/drawing/2010/main" val="0"/>
@@ -48,7 +91,7 @@
                   <pic:spPr bwMode="auto">
                     <a:xfrm>
                       <a:off x="0" y="0"/>
-                      <a:ext cx="2782702" cy="3570416"/>
+                      <a:ext cx="2324100" cy="3373755"/>
                     </a:xfrm>
                     <a:prstGeom prst="rect">
                       <a:avLst/>
@@ -70,13 +113,7 @@
           </wp:anchor>
         </w:drawing>
       </w:r>
-      <w:r>
-        <w:t xml:space="preserve">Home Page: </w:t>
-      </w:r>
     </w:p>
-    <w:p/>
-    <w:p/>
-    <w:p/>
     <w:p/>
     <w:p/>
     <w:p/>
@@ -90,6 +127,32 @@
     <w:p>
       <w:bookmarkStart w:id="0" w:name="_GoBack"/>
       <w:bookmarkEnd w:id="0"/>
+    </w:p>
+    <w:p/>
+    <w:p>
+      <w:pPr>
+        <w:rPr>
+          <w:b/>
+          <w:bCs/>
+        </w:rPr>
+      </w:pPr>
+      <w:r>
+        <w:rPr>
+          <w:b/>
+          <w:bCs/>
+        </w:rPr>
+        <w:t>Vote Page:</w:t>
+      </w:r>
+    </w:p>
+    <w:p>
+      <w:r>
+        <w:t xml:space="preserve">The vote page given to the </w:t>
+      </w:r>
+      <w:r>
+        <w:t>student is based on the class he/she is in to. The page lets the student vote for the candidates and submits the vote.</w:t>
+      </w:r>
+    </w:p>
+    <w:p>
       <w:r>
         <w:rPr>
           <w:noProof/>
@@ -98,14 +161,14 @@
           <wp:anchor distT="0" distB="0" distL="114300" distR="114300" simplePos="0" relativeHeight="251659264" behindDoc="1" locked="0" layoutInCell="1" allowOverlap="1">
             <wp:simplePos x="0" y="0"/>
             <wp:positionH relativeFrom="column">
-              <wp:posOffset>900179</wp:posOffset>
+              <wp:posOffset>1652905</wp:posOffset>
             </wp:positionH>
             <wp:positionV relativeFrom="paragraph">
-              <wp:posOffset>155982</wp:posOffset>
+              <wp:posOffset>113665</wp:posOffset>
             </wp:positionV>
-            <wp:extent cx="2636973" cy="4044600"/>
-            <wp:effectExtent l="0" t="0" r="0" b="0"/>
-            <wp:wrapNone/>
+            <wp:extent cx="2318385" cy="3568700"/>
+            <wp:effectExtent l="0" t="0" r="5715" b="0"/>
+            <wp:wrapSquare wrapText="bothSides"/>
             <wp:docPr id="2" name="Picture 2" descr="C:\Users\user\AppData\Local\Microsoft\Windows\INetCache\Content.Word\2.png"/>
             <wp:cNvGraphicFramePr>
               <a:graphicFrameLocks xmlns:a="http://schemas.openxmlformats.org/drawingml/2006/main" noChangeAspect="1"/>
@@ -120,7 +183,7 @@
                     </pic:cNvPicPr>
                   </pic:nvPicPr>
                   <pic:blipFill>
-                    <a:blip r:embed="rId5">
+                    <a:blip r:embed="rId6">
                       <a:extLst>
                         <a:ext uri="{28A0092B-C50C-407E-A947-70E740481C1C}">
                           <a14:useLocalDpi xmlns:a14="http://schemas.microsoft.com/office/drawing/2010/main" val="0"/>
@@ -135,7 +198,7 @@
                   <pic:spPr bwMode="auto">
                     <a:xfrm>
                       <a:off x="0" y="0"/>
-                      <a:ext cx="2636973" cy="4044600"/>
+                      <a:ext cx="2318385" cy="3568700"/>
                     </a:xfrm>
                     <a:prstGeom prst="rect">
                       <a:avLst/>
@@ -157,9 +220,6 @@
           </wp:anchor>
         </w:drawing>
       </w:r>
-      <w:r>
-        <w:t>Vote Page:</w:t>
-      </w:r>
     </w:p>
     <w:p/>
     <w:p/>
@@ -174,19 +234,8 @@
     <w:p/>
     <w:p/>
     <w:p/>
-    <w:p>
-      <w:r>
-        <w:t>Description:</w:t>
-      </w:r>
-    </w:p>
-    <w:p>
-      <w:r>
-        <w:lastRenderedPageBreak/>
-        <w:t>Confirm Page :</w:t>
-      </w:r>
-    </w:p>
     <w:sectPr>
-      <w:pgSz w:w="12240" w:h="15840"/>
+      <w:pgSz w:w="12240" w:h="20160" w:code="5"/>
       <w:pgMar w:top="1440" w:right="1440" w:bottom="1440" w:left="1440" w:header="720" w:footer="720" w:gutter="0"/>
       <w:cols w:space="720"/>
       <w:docGrid w:linePitch="360"/>
@@ -915,4 +964,16 @@
     </a:ext>
   </a:extLst>
 </a:theme>
+</file>
+
+<file path=customXml/item1.xml><?xml version="1.0" encoding="utf-8"?>
+<b:Sources xmlns:b="http://schemas.openxmlformats.org/officeDocument/2006/bibliography" xmlns="http://schemas.openxmlformats.org/officeDocument/2006/bibliography" SelectedStyle="\APASixthEditionOfficeOnline.xsl" StyleName="APA" Version="6"/>
+</file>
+
+<file path=customXml/itemProps1.xml><?xml version="1.0" encoding="utf-8"?>
+<ds:datastoreItem xmlns:ds="http://schemas.openxmlformats.org/officeDocument/2006/customXml" ds:itemID="{137CF401-FCD9-4029-9F4F-3F3E3D7A6878}">
+  <ds:schemaRefs>
+    <ds:schemaRef ds:uri="http://schemas.openxmlformats.org/officeDocument/2006/bibliography"/>
+  </ds:schemaRefs>
+</ds:datastoreItem>
 </file>
</xml_diff>

<commit_message>
Additional picture for mp2
</commit_message>
<xml_diff>
--- a/MP2 documentation.docx
+++ b/MP2 documentation.docx
@@ -124,10 +124,7 @@
     <w:p/>
     <w:p/>
     <w:p/>
-    <w:p>
-      <w:bookmarkStart w:id="0" w:name="_GoBack"/>
-      <w:bookmarkEnd w:id="0"/>
-    </w:p>
+    <w:p/>
     <w:p/>
     <w:p>
       <w:pPr>
@@ -234,6 +231,142 @@
     <w:p/>
     <w:p/>
     <w:p/>
+    <w:p>
+      <w:pPr>
+        <w:rPr>
+          <w:b/>
+          <w:bCs/>
+        </w:rPr>
+      </w:pPr>
+      <w:r>
+        <w:rPr>
+          <w:b/>
+          <w:bCs/>
+        </w:rPr>
+        <w:t>Result</w:t>
+      </w:r>
+      <w:r>
+        <w:rPr>
+          <w:b/>
+          <w:bCs/>
+        </w:rPr>
+        <w:t xml:space="preserve"> Page:</w:t>
+      </w:r>
+    </w:p>
+    <w:p>
+      <w:pPr>
+        <w:rPr>
+          <w:b/>
+          <w:bCs/>
+        </w:rPr>
+      </w:pPr>
+    </w:p>
+    <w:p>
+      <w:pPr>
+        <w:rPr>
+          <w:b/>
+          <w:bCs/>
+        </w:rPr>
+      </w:pPr>
+    </w:p>
+    <w:p/>
+    <w:p/>
+    <w:p/>
+    <w:p>
+      <w:r>
+        <w:rPr>
+          <w:b/>
+          <w:bCs/>
+          <w:noProof/>
+        </w:rPr>
+        <w:drawing>
+          <wp:anchor distT="0" distB="0" distL="114300" distR="114300" simplePos="0" relativeHeight="251660288" behindDoc="1" locked="0" layoutInCell="1" allowOverlap="1">
+            <wp:simplePos x="0" y="0"/>
+            <wp:positionH relativeFrom="margin">
+              <wp:align>left</wp:align>
+            </wp:positionH>
+            <wp:positionV relativeFrom="paragraph">
+              <wp:posOffset>701675</wp:posOffset>
+            </wp:positionV>
+            <wp:extent cx="2476500" cy="3606800"/>
+            <wp:effectExtent l="0" t="0" r="0" b="0"/>
+            <wp:wrapNone/>
+            <wp:docPr id="3" name="Picture 3" descr="C:\Users\user\AppData\Local\Microsoft\Windows\INetCache\Content.Word\Capture.png"/>
+            <wp:cNvGraphicFramePr>
+              <a:graphicFrameLocks xmlns:a="http://schemas.openxmlformats.org/drawingml/2006/main" noChangeAspect="1"/>
+            </wp:cNvGraphicFramePr>
+            <a:graphic xmlns:a="http://schemas.openxmlformats.org/drawingml/2006/main">
+              <a:graphicData uri="http://schemas.openxmlformats.org/drawingml/2006/picture">
+                <pic:pic xmlns:pic="http://schemas.openxmlformats.org/drawingml/2006/picture">
+                  <pic:nvPicPr>
+                    <pic:cNvPr id="0" name="Picture 1" descr="C:\Users\user\AppData\Local\Microsoft\Windows\INetCache\Content.Word\Capture.png"/>
+                    <pic:cNvPicPr>
+                      <a:picLocks noChangeAspect="1" noChangeArrowheads="1"/>
+                    </pic:cNvPicPr>
+                  </pic:nvPicPr>
+                  <pic:blipFill>
+                    <a:blip r:embed="rId7">
+                      <a:extLst>
+                        <a:ext uri="{28A0092B-C50C-407E-A947-70E740481C1C}">
+                          <a14:useLocalDpi xmlns:a14="http://schemas.microsoft.com/office/drawing/2010/main" val="0"/>
+                        </a:ext>
+                      </a:extLst>
+                    </a:blip>
+                    <a:srcRect/>
+                    <a:stretch>
+                      <a:fillRect/>
+                    </a:stretch>
+                  </pic:blipFill>
+                  <pic:spPr bwMode="auto">
+                    <a:xfrm>
+                      <a:off x="0" y="0"/>
+                      <a:ext cx="2476500" cy="3606800"/>
+                    </a:xfrm>
+                    <a:prstGeom prst="rect">
+                      <a:avLst/>
+                    </a:prstGeom>
+                    <a:noFill/>
+                    <a:ln>
+                      <a:noFill/>
+                    </a:ln>
+                  </pic:spPr>
+                </pic:pic>
+              </a:graphicData>
+            </a:graphic>
+            <wp14:sizeRelH relativeFrom="page">
+              <wp14:pctWidth>0</wp14:pctWidth>
+            </wp14:sizeRelH>
+            <wp14:sizeRelV relativeFrom="page">
+              <wp14:pctHeight>0</wp14:pctHeight>
+            </wp14:sizeRelV>
+          </wp:anchor>
+        </w:drawing>
+      </w:r>
+    </w:p>
+    <w:p/>
+    <w:p/>
+    <w:p/>
+    <w:p/>
+    <w:p/>
+    <w:p/>
+    <w:p/>
+    <w:p/>
+    <w:p/>
+    <w:p/>
+    <w:p/>
+    <w:p/>
+    <w:p/>
+    <w:p/>
+    <w:p/>
+    <w:p/>
+    <w:p/>
+    <w:p>
+      <w:pPr>
+        <w:ind w:firstLine="720"/>
+      </w:pPr>
+      <w:bookmarkStart w:id="0" w:name="_GoBack"/>
+      <w:bookmarkEnd w:id="0"/>
+    </w:p>
     <w:sectPr>
       <w:pgSz w:w="12240" w:h="20160" w:code="5"/>
       <w:pgMar w:top="1440" w:right="1440" w:bottom="1440" w:left="1440" w:header="720" w:footer="720" w:gutter="0"/>
@@ -971,7 +1104,7 @@
 </file>
 
 <file path=customXml/itemProps1.xml><?xml version="1.0" encoding="utf-8"?>
-<ds:datastoreItem xmlns:ds="http://schemas.openxmlformats.org/officeDocument/2006/customXml" ds:itemID="{137CF401-FCD9-4029-9F4F-3F3E3D7A6878}">
+<ds:datastoreItem xmlns:ds="http://schemas.openxmlformats.org/officeDocument/2006/customXml" ds:itemID="{7AF63382-F8E4-4244-8AB6-8042EB1C33E7}">
   <ds:schemaRefs>
     <ds:schemaRef ds:uri="http://schemas.openxmlformats.org/officeDocument/2006/bibliography"/>
   </ds:schemaRefs>

</xml_diff>

<commit_message>
Minor changes to the screenshot and added a description to the Report page.
</commit_message>
<xml_diff>
--- a/MP2 documentation.docx
+++ b/MP2 documentation.docx
@@ -49,20 +49,21 @@
       <w:r>
         <w:rPr>
           <w:noProof/>
+          <w:lang w:val="en-PH" w:eastAsia="ja-JP"/>
         </w:rPr>
         <w:drawing>
-          <wp:anchor distT="0" distB="0" distL="114300" distR="114300" simplePos="0" relativeHeight="251658240" behindDoc="1" locked="0" layoutInCell="1" allowOverlap="1">
+          <wp:anchor distT="0" distB="0" distL="114300" distR="114300" simplePos="0" relativeHeight="251661312" behindDoc="0" locked="0" layoutInCell="1" allowOverlap="1">
             <wp:simplePos x="0" y="0"/>
             <wp:positionH relativeFrom="column">
-              <wp:posOffset>1587500</wp:posOffset>
+              <wp:posOffset>1760855</wp:posOffset>
             </wp:positionH>
             <wp:positionV relativeFrom="paragraph">
-              <wp:posOffset>123825</wp:posOffset>
+              <wp:posOffset>263948</wp:posOffset>
             </wp:positionV>
-            <wp:extent cx="2324100" cy="3373755"/>
-            <wp:effectExtent l="0" t="0" r="0" b="0"/>
+            <wp:extent cx="2127885" cy="3224530"/>
+            <wp:effectExtent l="0" t="0" r="5715" b="0"/>
             <wp:wrapSquare wrapText="bothSides"/>
-            <wp:docPr id="1" name="Picture 1" descr="C:\Users\user\AppData\Local\Microsoft\Windows\INetCache\Content.Word\1.png"/>
+            <wp:docPr id="4" name="Picture 4" descr="C:\Users\Eos Astraia\AppData\Local\Microsoft\Windows\INetCache\Content.Word\18009761_120300003215827026_1543456277_n.png"/>
             <wp:cNvGraphicFramePr>
               <a:graphicFrameLocks xmlns:a="http://schemas.openxmlformats.org/drawingml/2006/main" noChangeAspect="1"/>
             </wp:cNvGraphicFramePr>
@@ -70,7 +71,7 @@
               <a:graphicData uri="http://schemas.openxmlformats.org/drawingml/2006/picture">
                 <pic:pic xmlns:pic="http://schemas.openxmlformats.org/drawingml/2006/picture">
                   <pic:nvPicPr>
-                    <pic:cNvPr id="0" name="Picture 1" descr="C:\Users\user\AppData\Local\Microsoft\Windows\INetCache\Content.Word\1.png"/>
+                    <pic:cNvPr id="0" name="Picture 1" descr="C:\Users\Eos Astraia\AppData\Local\Microsoft\Windows\INetCache\Content.Word\18009761_120300003215827026_1543456277_n.png"/>
                     <pic:cNvPicPr>
                       <a:picLocks noChangeAspect="1" noChangeArrowheads="1"/>
                     </pic:cNvPicPr>
@@ -91,7 +92,7 @@
                   <pic:spPr bwMode="auto">
                     <a:xfrm>
                       <a:off x="0" y="0"/>
-                      <a:ext cx="2324100" cy="3373755"/>
+                      <a:ext cx="2127885" cy="3224530"/>
                     </a:xfrm>
                     <a:prstGeom prst="rect">
                       <a:avLst/>
@@ -153,6 +154,7 @@
       <w:r>
         <w:rPr>
           <w:noProof/>
+          <w:lang w:val="en-PH" w:eastAsia="ja-JP"/>
         </w:rPr>
         <w:drawing>
           <wp:anchor distT="0" distB="0" distL="114300" distR="114300" simplePos="0" relativeHeight="251659264" behindDoc="1" locked="0" layoutInCell="1" allowOverlap="1">
@@ -238,11 +240,44 @@
           <w:bCs/>
         </w:rPr>
       </w:pPr>
-      <w:r>
-        <w:rPr>
-          <w:b/>
-          <w:bCs/>
-        </w:rPr>
+    </w:p>
+    <w:p>
+      <w:pPr>
+        <w:rPr>
+          <w:b/>
+          <w:bCs/>
+        </w:rPr>
+      </w:pPr>
+    </w:p>
+    <w:p>
+      <w:pPr>
+        <w:rPr>
+          <w:b/>
+          <w:bCs/>
+        </w:rPr>
+      </w:pPr>
+    </w:p>
+    <w:p>
+      <w:pPr>
+        <w:rPr>
+          <w:b/>
+          <w:bCs/>
+        </w:rPr>
+      </w:pPr>
+    </w:p>
+    <w:p>
+      <w:pPr>
+        <w:rPr>
+          <w:b/>
+          <w:bCs/>
+        </w:rPr>
+      </w:pPr>
+      <w:r>
+        <w:rPr>
+          <w:b/>
+          <w:bCs/>
+        </w:rPr>
+        <w:lastRenderedPageBreak/>
         <w:t>Result</w:t>
       </w:r>
       <w:r>
@@ -256,40 +291,42 @@
     <w:p>
       <w:pPr>
         <w:rPr>
-          <w:b/>
-          <w:bCs/>
-        </w:rPr>
-      </w:pPr>
-    </w:p>
-    <w:p>
-      <w:pPr>
-        <w:rPr>
-          <w:b/>
-          <w:bCs/>
-        </w:rPr>
-      </w:pPr>
-    </w:p>
-    <w:p/>
-    <w:p/>
-    <w:p/>
-    <w:p>
+          <w:bCs/>
+        </w:rPr>
+      </w:pPr>
+      <w:r>
+        <w:rPr>
+          <w:bCs/>
+        </w:rPr>
+        <w:t>After the student is done submitting his/her vote a prompt will appear that he/she had indeed submitted a vote which the Teacher application will compute and generate report.</w:t>
+      </w:r>
+    </w:p>
+    <w:p>
+      <w:pPr>
+        <w:rPr>
+          <w:b/>
+          <w:bCs/>
+        </w:rPr>
+      </w:pPr>
+      <w:bookmarkStart w:id="0" w:name="_GoBack"/>
       <w:r>
         <w:rPr>
           <w:b/>
           <w:bCs/>
           <w:noProof/>
+          <w:lang w:val="en-PH" w:eastAsia="ja-JP"/>
         </w:rPr>
         <w:drawing>
           <wp:anchor distT="0" distB="0" distL="114300" distR="114300" simplePos="0" relativeHeight="251660288" behindDoc="1" locked="0" layoutInCell="1" allowOverlap="1">
             <wp:simplePos x="0" y="0"/>
             <wp:positionH relativeFrom="margin">
-              <wp:align>left</wp:align>
+              <wp:posOffset>1625600</wp:posOffset>
             </wp:positionH>
             <wp:positionV relativeFrom="paragraph">
-              <wp:posOffset>701675</wp:posOffset>
+              <wp:posOffset>190744</wp:posOffset>
             </wp:positionV>
-            <wp:extent cx="2476500" cy="3606800"/>
-            <wp:effectExtent l="0" t="0" r="0" b="0"/>
+            <wp:extent cx="1998133" cy="3278505"/>
+            <wp:effectExtent l="0" t="0" r="2540" b="0"/>
             <wp:wrapNone/>
             <wp:docPr id="3" name="Picture 3" descr="C:\Users\user\AppData\Local\Microsoft\Windows\INetCache\Content.Word\Capture.png"/>
             <wp:cNvGraphicFramePr>
@@ -305,7 +342,7 @@
                     </pic:cNvPicPr>
                   </pic:nvPicPr>
                   <pic:blipFill>
-                    <a:blip r:embed="rId7">
+                    <a:blip r:embed="rId7" cstate="print">
                       <a:extLst>
                         <a:ext uri="{28A0092B-C50C-407E-A947-70E740481C1C}">
                           <a14:useLocalDpi xmlns:a14="http://schemas.microsoft.com/office/drawing/2010/main" val="0"/>
@@ -320,7 +357,7 @@
                   <pic:spPr bwMode="auto">
                     <a:xfrm>
                       <a:off x="0" y="0"/>
-                      <a:ext cx="2476500" cy="3606800"/>
+                      <a:ext cx="1998133" cy="3278505"/>
                     </a:xfrm>
                     <a:prstGeom prst="rect">
                       <a:avLst/>
@@ -342,7 +379,20 @@
           </wp:anchor>
         </w:drawing>
       </w:r>
-    </w:p>
+      <w:bookmarkEnd w:id="0"/>
+    </w:p>
+    <w:p>
+      <w:pPr>
+        <w:rPr>
+          <w:b/>
+          <w:bCs/>
+        </w:rPr>
+      </w:pPr>
+    </w:p>
+    <w:p/>
+    <w:p/>
+    <w:p/>
+    <w:p/>
     <w:p/>
     <w:p/>
     <w:p/>
@@ -364,8 +414,6 @@
       <w:pPr>
         <w:ind w:firstLine="720"/>
       </w:pPr>
-      <w:bookmarkStart w:id="0" w:name="_GoBack"/>
-      <w:bookmarkEnd w:id="0"/>
     </w:p>
     <w:sectPr>
       <w:pgSz w:w="12240" w:h="20160" w:code="5"/>
@@ -1104,7 +1152,7 @@
 </file>
 
 <file path=customXml/itemProps1.xml><?xml version="1.0" encoding="utf-8"?>
-<ds:datastoreItem xmlns:ds="http://schemas.openxmlformats.org/officeDocument/2006/customXml" ds:itemID="{7AF63382-F8E4-4244-8AB6-8042EB1C33E7}">
+<ds:datastoreItem xmlns:ds="http://schemas.openxmlformats.org/officeDocument/2006/customXml" ds:itemID="{BF444360-1CE0-4194-9D52-BDCA889D6B2E}">
   <ds:schemaRefs>
     <ds:schemaRef ds:uri="http://schemas.openxmlformats.org/officeDocument/2006/bibliography"/>
   </ds:schemaRefs>

</xml_diff>